<commit_message>
up case study requirements4 bai2+3 bài 1 còn bug
</commit_message>
<xml_diff>
--- a/TaiLieuCodegym/CG-DN CaseStudy Module 1 v3.0.docx
+++ b/TaiLieuCodegym/CG-DN CaseStudy Module 1 v3.0.docx
@@ -1043,40 +1043,29 @@
         <w:pStyle w:val="Heading1"/>
         <w:jc w:val="both"/>
         <w:rPr>
-          <w:b w:val="0"/>
-          <w:sz w:val="26"/>
-          <w:szCs w:val="26"/>
-        </w:rPr>
-      </w:pPr>
-      <w:r>
-        <w:rPr>
-          <w:sz w:val="26"/>
-          <w:szCs w:val="26"/>
-        </w:rPr>
-        <w:t>Bài 5:</w:t>
-      </w:r>
-      <w:r>
-        <w:rPr>
-          <w:b w:val="0"/>
-          <w:sz w:val="26"/>
-          <w:szCs w:val="26"/>
-        </w:rPr>
-        <w:t xml:space="preserve"> Giả sử menu của chúng ta có các loại thức uống như sau:</w:t>
-      </w:r>
-    </w:p>
-    <w:p>
-      <w:pPr>
-        <w:pStyle w:val="Heading1"/>
-        <w:jc w:val="both"/>
-        <w:rPr>
-          <w:b w:val="0"/>
-          <w:sz w:val="26"/>
-          <w:szCs w:val="26"/>
-        </w:rPr>
-      </w:pPr>
-      <w:r>
-        <w:rPr>
-          <w:b w:val="0"/>
+          <w:sz w:val="26"/>
+          <w:szCs w:val="26"/>
+        </w:rPr>
+      </w:pPr>
+      <w:r>
+        <w:rPr>
+          <w:sz w:val="26"/>
+          <w:szCs w:val="26"/>
+        </w:rPr>
+        <w:t>Bài 5: Giả sử menu của chúng ta có các loại thức uống như sau:</w:t>
+      </w:r>
+    </w:p>
+    <w:p>
+      <w:pPr>
+        <w:pStyle w:val="Heading1"/>
+        <w:jc w:val="both"/>
+        <w:rPr>
+          <w:sz w:val="26"/>
+          <w:szCs w:val="26"/>
+        </w:rPr>
+      </w:pPr>
+      <w:r>
+        <w:rPr>
           <w:sz w:val="26"/>
           <w:szCs w:val="26"/>
         </w:rPr>
@@ -1088,14 +1077,12 @@
         <w:pStyle w:val="Heading1"/>
         <w:jc w:val="both"/>
         <w:rPr>
-          <w:b w:val="0"/>
-          <w:sz w:val="26"/>
-          <w:szCs w:val="26"/>
-        </w:rPr>
-      </w:pPr>
-      <w:r>
-        <w:rPr>
-          <w:b w:val="0"/>
+          <w:sz w:val="26"/>
+          <w:szCs w:val="26"/>
+        </w:rPr>
+      </w:pPr>
+      <w:r>
+        <w:rPr>
           <w:sz w:val="26"/>
           <w:szCs w:val="26"/>
         </w:rPr>
@@ -1107,14 +1094,12 @@
         <w:pStyle w:val="Heading1"/>
         <w:jc w:val="both"/>
         <w:rPr>
-          <w:b w:val="0"/>
-          <w:sz w:val="26"/>
-          <w:szCs w:val="26"/>
-        </w:rPr>
-      </w:pPr>
-      <w:r>
-        <w:rPr>
-          <w:b w:val="0"/>
+          <w:sz w:val="26"/>
+          <w:szCs w:val="26"/>
+        </w:rPr>
+      </w:pPr>
+      <w:r>
+        <w:rPr>
           <w:sz w:val="26"/>
           <w:szCs w:val="26"/>
         </w:rPr>
@@ -1126,14 +1111,12 @@
         <w:pStyle w:val="Heading1"/>
         <w:jc w:val="both"/>
         <w:rPr>
-          <w:b w:val="0"/>
-          <w:sz w:val="26"/>
-          <w:szCs w:val="26"/>
-        </w:rPr>
-      </w:pPr>
-      <w:r>
-        <w:rPr>
-          <w:b w:val="0"/>
+          <w:sz w:val="26"/>
+          <w:szCs w:val="26"/>
+        </w:rPr>
+      </w:pPr>
+      <w:r>
+        <w:rPr>
           <w:sz w:val="26"/>
           <w:szCs w:val="26"/>
         </w:rPr>
@@ -1145,14 +1128,12 @@
         <w:pStyle w:val="Heading1"/>
         <w:jc w:val="both"/>
         <w:rPr>
-          <w:b w:val="0"/>
-          <w:sz w:val="26"/>
-          <w:szCs w:val="26"/>
-        </w:rPr>
-      </w:pPr>
-      <w:r>
-        <w:rPr>
-          <w:b w:val="0"/>
+          <w:sz w:val="26"/>
+          <w:szCs w:val="26"/>
+        </w:rPr>
+      </w:pPr>
+      <w:r>
+        <w:rPr>
           <w:sz w:val="26"/>
           <w:szCs w:val="26"/>
         </w:rPr>
@@ -1164,14 +1145,12 @@
         <w:pStyle w:val="Heading1"/>
         <w:jc w:val="both"/>
         <w:rPr>
-          <w:b w:val="0"/>
-          <w:sz w:val="26"/>
-          <w:szCs w:val="26"/>
-        </w:rPr>
-      </w:pPr>
-      <w:r>
-        <w:rPr>
-          <w:b w:val="0"/>
+          <w:sz w:val="26"/>
+          <w:szCs w:val="26"/>
+        </w:rPr>
+      </w:pPr>
+      <w:r>
+        <w:rPr>
           <w:sz w:val="26"/>
           <w:szCs w:val="26"/>
         </w:rPr>
@@ -1183,14 +1162,12 @@
         <w:pStyle w:val="Heading1"/>
         <w:jc w:val="both"/>
         <w:rPr>
-          <w:b w:val="0"/>
-          <w:sz w:val="26"/>
-          <w:szCs w:val="26"/>
-        </w:rPr>
-      </w:pPr>
-      <w:r>
-        <w:rPr>
-          <w:b w:val="0"/>
+          <w:sz w:val="26"/>
+          <w:szCs w:val="26"/>
+        </w:rPr>
+      </w:pPr>
+      <w:r>
+        <w:rPr>
           <w:sz w:val="26"/>
           <w:szCs w:val="26"/>
         </w:rPr>
@@ -1202,14 +1179,12 @@
         <w:pStyle w:val="Heading1"/>
         <w:jc w:val="both"/>
         <w:rPr>
-          <w:b w:val="0"/>
-          <w:sz w:val="26"/>
-          <w:szCs w:val="26"/>
-        </w:rPr>
-      </w:pPr>
-      <w:r>
-        <w:rPr>
-          <w:b w:val="0"/>
+          <w:sz w:val="26"/>
+          <w:szCs w:val="26"/>
+        </w:rPr>
+      </w:pPr>
+      <w:r>
+        <w:rPr>
           <w:sz w:val="26"/>
           <w:szCs w:val="26"/>
         </w:rPr>
@@ -1222,14 +1197,12 @@
         <w:pStyle w:val="Heading1"/>
         <w:jc w:val="both"/>
         <w:rPr>
-          <w:b w:val="0"/>
-          <w:sz w:val="26"/>
-          <w:szCs w:val="26"/>
-        </w:rPr>
-      </w:pPr>
-      <w:r>
-        <w:rPr>
-          <w:b w:val="0"/>
+          <w:sz w:val="26"/>
+          <w:szCs w:val="26"/>
+        </w:rPr>
+      </w:pPr>
+      <w:r>
+        <w:rPr>
           <w:sz w:val="26"/>
           <w:szCs w:val="26"/>
         </w:rPr>
@@ -1241,14 +1214,12 @@
         <w:pStyle w:val="Heading1"/>
         <w:jc w:val="both"/>
         <w:rPr>
-          <w:b w:val="0"/>
-          <w:sz w:val="26"/>
-          <w:szCs w:val="26"/>
-        </w:rPr>
-      </w:pPr>
-      <w:r>
-        <w:rPr>
-          <w:b w:val="0"/>
+          <w:sz w:val="26"/>
+          <w:szCs w:val="26"/>
+        </w:rPr>
+      </w:pPr>
+      <w:r>
+        <w:rPr>
           <w:sz w:val="26"/>
           <w:szCs w:val="26"/>
         </w:rPr>
@@ -1260,14 +1231,12 @@
         <w:pStyle w:val="Heading1"/>
         <w:jc w:val="both"/>
         <w:rPr>
-          <w:b w:val="0"/>
-          <w:sz w:val="26"/>
-          <w:szCs w:val="26"/>
-        </w:rPr>
-      </w:pPr>
-      <w:r>
-        <w:rPr>
-          <w:b w:val="0"/>
+          <w:sz w:val="26"/>
+          <w:szCs w:val="26"/>
+        </w:rPr>
+      </w:pPr>
+      <w:r>
+        <w:rPr>
           <w:sz w:val="26"/>
           <w:szCs w:val="26"/>
         </w:rPr>
@@ -1596,6 +1565,7 @@
           <w:sz w:val="26"/>
           <w:szCs w:val="26"/>
         </w:rPr>
+        <w:lastRenderedPageBreak/>
         <w:t>Yêu cầu 6 (OOP)</w:t>
       </w:r>
     </w:p>
@@ -1614,7 +1584,6 @@
           <w:sz w:val="26"/>
           <w:szCs w:val="26"/>
         </w:rPr>
-        <w:lastRenderedPageBreak/>
         <w:t>Xây dựng ứng dụng cho phép khách hàng thực hiện mua vé số tương tự VIETLOT, mỗi vé sẽ bao gồm 6 số nguyên dương, có thể mua tối đa 4 vé.</w:t>
       </w:r>
     </w:p>
@@ -2527,7 +2496,7 @@
     <w:lsdException w:name="Table Web 2" w:semiHidden="1" w:unhideWhenUsed="1"/>
     <w:lsdException w:name="Table Web 3" w:semiHidden="1" w:unhideWhenUsed="1"/>
     <w:lsdException w:name="Balloon Text" w:semiHidden="1" w:unhideWhenUsed="1"/>
-    <w:lsdException w:name="Table Grid" w:semiHidden="1" w:uiPriority="59" w:unhideWhenUsed="1"/>
+    <w:lsdException w:name="Table Grid" w:uiPriority="59"/>
     <w:lsdException w:name="Table Theme" w:semiHidden="1" w:unhideWhenUsed="1"/>
     <w:lsdException w:name="Placeholder Text" w:semiHidden="1"/>
     <w:lsdException w:name="No Spacing" w:uiPriority="1" w:qFormat="1"/>

</xml_diff>

<commit_message>
up case study requirements6
</commit_message>
<xml_diff>
--- a/TaiLieuCodegym/CG-DN CaseStudy Module 1 v3.0.docx
+++ b/TaiLieuCodegym/CG-DN CaseStudy Module 1 v3.0.docx
@@ -1270,40 +1270,29 @@
         <w:pStyle w:val="Heading1"/>
         <w:jc w:val="both"/>
         <w:rPr>
-          <w:b w:val="0"/>
-          <w:sz w:val="26"/>
-          <w:szCs w:val="26"/>
-        </w:rPr>
-      </w:pPr>
-      <w:r>
-        <w:rPr>
-          <w:sz w:val="26"/>
-          <w:szCs w:val="26"/>
-        </w:rPr>
-        <w:t xml:space="preserve">Bài 1: </w:t>
-      </w:r>
-      <w:r>
-        <w:rPr>
-          <w:b w:val="0"/>
-          <w:sz w:val="26"/>
-          <w:szCs w:val="26"/>
-        </w:rPr>
-        <w:t>Viết một hàm chuẩn hóa xâu ký tự: biến đổi xâu ký tự thành xâu sao cho trong xâu không có 2 dấu cách liền nhau và bắt đầu mỗi từ phải in hoa. Ví dụ tRuong    TaN   HAI =&gt; Truong Tan Hai.</w:t>
-      </w:r>
-    </w:p>
-    <w:p>
-      <w:pPr>
-        <w:pStyle w:val="Heading1"/>
-        <w:jc w:val="both"/>
-        <w:rPr>
-          <w:b w:val="0"/>
-          <w:sz w:val="26"/>
-          <w:szCs w:val="26"/>
-        </w:rPr>
-      </w:pPr>
-      <w:r>
-        <w:rPr>
-          <w:b w:val="0"/>
+          <w:sz w:val="26"/>
+          <w:szCs w:val="26"/>
+        </w:rPr>
+      </w:pPr>
+      <w:r>
+        <w:rPr>
+          <w:sz w:val="26"/>
+          <w:szCs w:val="26"/>
+        </w:rPr>
+        <w:t>Bài 1: Viết một hàm chuẩn hóa xâu ký tự: biến đổi xâu ký tự thành xâu sao cho trong xâu không có 2 dấu cách liền nhau và bắt đầu mỗi từ phải in hoa. Ví dụ tRuong    TaN   HAI =&gt; Truong Tan Hai.</w:t>
+      </w:r>
+    </w:p>
+    <w:p>
+      <w:pPr>
+        <w:pStyle w:val="Heading1"/>
+        <w:jc w:val="both"/>
+        <w:rPr>
+          <w:sz w:val="26"/>
+          <w:szCs w:val="26"/>
+        </w:rPr>
+      </w:pPr>
+      <w:r>
+        <w:rPr>
           <w:sz w:val="26"/>
           <w:szCs w:val="26"/>
         </w:rPr>
@@ -1315,40 +1304,33 @@
         <w:pStyle w:val="Heading1"/>
         <w:jc w:val="both"/>
         <w:rPr>
-          <w:b w:val="0"/>
-          <w:sz w:val="26"/>
-          <w:szCs w:val="26"/>
-        </w:rPr>
-      </w:pPr>
-      <w:r>
-        <w:rPr>
-          <w:sz w:val="26"/>
-          <w:szCs w:val="26"/>
-        </w:rPr>
-        <w:t xml:space="preserve">Bài 2: </w:t>
-      </w:r>
-      <w:r>
-        <w:rPr>
-          <w:b w:val="0"/>
-          <w:sz w:val="26"/>
-          <w:szCs w:val="26"/>
-        </w:rPr>
-        <w:t>Cho xâu kí tự. Hãy đếm số lượng kí tự khác nhau trong xâu đó</w:t>
-      </w:r>
-    </w:p>
-    <w:p>
-      <w:pPr>
-        <w:pStyle w:val="Heading1"/>
-        <w:jc w:val="both"/>
-        <w:rPr>
-          <w:b w:val="0"/>
-          <w:sz w:val="26"/>
-          <w:szCs w:val="26"/>
-        </w:rPr>
-      </w:pPr>
-      <w:r>
-        <w:rPr>
-          <w:b w:val="0"/>
+          <w:bCs w:val="0"/>
+          <w:sz w:val="26"/>
+          <w:szCs w:val="26"/>
+        </w:rPr>
+      </w:pPr>
+      <w:r>
+        <w:rPr>
+          <w:bCs w:val="0"/>
+          <w:sz w:val="26"/>
+          <w:szCs w:val="26"/>
+        </w:rPr>
+        <w:t>Bài 2: Cho xâu kí tự. Hãy đếm số lượng kí tự khác nhau trong xâu đó</w:t>
+      </w:r>
+    </w:p>
+    <w:p>
+      <w:pPr>
+        <w:pStyle w:val="Heading1"/>
+        <w:jc w:val="both"/>
+        <w:rPr>
+          <w:bCs w:val="0"/>
+          <w:sz w:val="26"/>
+          <w:szCs w:val="26"/>
+        </w:rPr>
+      </w:pPr>
+      <w:r>
+        <w:rPr>
+          <w:bCs w:val="0"/>
           <w:sz w:val="26"/>
           <w:szCs w:val="26"/>
         </w:rPr>
@@ -1364,14 +1346,14 @@
         </w:numPr>
         <w:jc w:val="both"/>
         <w:rPr>
-          <w:b w:val="0"/>
-          <w:sz w:val="26"/>
-          <w:szCs w:val="26"/>
-        </w:rPr>
-      </w:pPr>
-      <w:r>
-        <w:rPr>
-          <w:b w:val="0"/>
+          <w:bCs w:val="0"/>
+          <w:sz w:val="26"/>
+          <w:szCs w:val="26"/>
+        </w:rPr>
+      </w:pPr>
+      <w:r>
+        <w:rPr>
+          <w:bCs w:val="0"/>
           <w:sz w:val="26"/>
           <w:szCs w:val="26"/>
         </w:rPr>
@@ -1383,40 +1365,33 @@
         <w:pStyle w:val="Heading1"/>
         <w:jc w:val="both"/>
         <w:rPr>
-          <w:b w:val="0"/>
-          <w:sz w:val="26"/>
-          <w:szCs w:val="26"/>
-        </w:rPr>
-      </w:pPr>
-      <w:r>
-        <w:rPr>
-          <w:sz w:val="26"/>
-          <w:szCs w:val="26"/>
-        </w:rPr>
-        <w:t xml:space="preserve">Bài 3: </w:t>
-      </w:r>
-      <w:r>
-        <w:rPr>
-          <w:b w:val="0"/>
-          <w:sz w:val="26"/>
-          <w:szCs w:val="26"/>
-        </w:rPr>
-        <w:t>Cho hai xâu kí tự, tìm số lượng kí tự chung giữa chúng.</w:t>
-      </w:r>
-    </w:p>
-    <w:p>
-      <w:pPr>
-        <w:pStyle w:val="Heading1"/>
-        <w:jc w:val="both"/>
-        <w:rPr>
-          <w:b w:val="0"/>
-          <w:sz w:val="26"/>
-          <w:szCs w:val="26"/>
-        </w:rPr>
-      </w:pPr>
-      <w:r>
-        <w:rPr>
-          <w:b w:val="0"/>
+          <w:bCs w:val="0"/>
+          <w:sz w:val="26"/>
+          <w:szCs w:val="26"/>
+        </w:rPr>
+      </w:pPr>
+      <w:r>
+        <w:rPr>
+          <w:bCs w:val="0"/>
+          <w:sz w:val="26"/>
+          <w:szCs w:val="26"/>
+        </w:rPr>
+        <w:t>Bài 3: Cho hai xâu kí tự, tìm số lượng kí tự chung giữa chúng.</w:t>
+      </w:r>
+    </w:p>
+    <w:p>
+      <w:pPr>
+        <w:pStyle w:val="Heading1"/>
+        <w:jc w:val="both"/>
+        <w:rPr>
+          <w:bCs w:val="0"/>
+          <w:sz w:val="26"/>
+          <w:szCs w:val="26"/>
+        </w:rPr>
+      </w:pPr>
+      <w:r>
+        <w:rPr>
+          <w:bCs w:val="0"/>
           <w:sz w:val="26"/>
           <w:szCs w:val="26"/>
         </w:rPr>
@@ -1432,14 +1407,14 @@
         </w:numPr>
         <w:jc w:val="both"/>
         <w:rPr>
-          <w:b w:val="0"/>
-          <w:sz w:val="26"/>
-          <w:szCs w:val="26"/>
-        </w:rPr>
-      </w:pPr>
-      <w:r>
-        <w:rPr>
-          <w:b w:val="0"/>
+          <w:bCs w:val="0"/>
+          <w:sz w:val="26"/>
+          <w:szCs w:val="26"/>
+        </w:rPr>
+      </w:pPr>
+      <w:r>
+        <w:rPr>
+          <w:bCs w:val="0"/>
           <w:sz w:val="26"/>
           <w:szCs w:val="26"/>
         </w:rPr>
@@ -1473,77 +1448,51 @@
         <w:pStyle w:val="Heading1"/>
         <w:jc w:val="both"/>
         <w:rPr>
-          <w:b w:val="0"/>
-          <w:sz w:val="26"/>
-          <w:szCs w:val="26"/>
-        </w:rPr>
-      </w:pPr>
-      <w:r>
-        <w:rPr>
-          <w:sz w:val="26"/>
-          <w:szCs w:val="26"/>
-        </w:rPr>
-        <w:t xml:space="preserve">Bài 1: </w:t>
-      </w:r>
-      <w:r>
-        <w:rPr>
-          <w:b w:val="0"/>
-          <w:sz w:val="26"/>
-          <w:szCs w:val="26"/>
-        </w:rPr>
-        <w:t>Viết hàm tính tổng các số chẵn trong ma trận có kích thước m*n. Với m, n là các số nhập từ bàn phím.</w:t>
-      </w:r>
-    </w:p>
-    <w:p>
-      <w:pPr>
-        <w:pStyle w:val="Heading1"/>
-        <w:jc w:val="both"/>
-        <w:rPr>
-          <w:b w:val="0"/>
-          <w:sz w:val="26"/>
-          <w:szCs w:val="26"/>
-        </w:rPr>
-      </w:pPr>
-      <w:r>
-        <w:rPr>
-          <w:sz w:val="26"/>
-          <w:szCs w:val="26"/>
-        </w:rPr>
-        <w:t xml:space="preserve">Bài 2: </w:t>
-      </w:r>
-      <w:r>
-        <w:rPr>
-          <w:b w:val="0"/>
-          <w:sz w:val="26"/>
-          <w:szCs w:val="26"/>
-        </w:rPr>
-        <w:t>Viết hàm liệt kê các số nguyên tố trong mảng 2 chiều, đếm các số nguyên tố có trong mảng đó.</w:t>
-      </w:r>
-    </w:p>
-    <w:p>
-      <w:pPr>
-        <w:pStyle w:val="Heading1"/>
-        <w:jc w:val="both"/>
-        <w:rPr>
-          <w:b w:val="0"/>
-          <w:sz w:val="26"/>
-          <w:szCs w:val="26"/>
-        </w:rPr>
-      </w:pPr>
-      <w:r>
-        <w:rPr>
-          <w:sz w:val="26"/>
-          <w:szCs w:val="26"/>
-        </w:rPr>
-        <w:t xml:space="preserve">Bài 3: </w:t>
-      </w:r>
-      <w:r>
-        <w:rPr>
-          <w:b w:val="0"/>
-          <w:sz w:val="26"/>
-          <w:szCs w:val="26"/>
-        </w:rPr>
-        <w:t>Viết hàm tìm giá trị lớn nhất, nhỏ nhất trong mảng 2 chiều</w:t>
+          <w:sz w:val="26"/>
+          <w:szCs w:val="26"/>
+        </w:rPr>
+      </w:pPr>
+      <w:r>
+        <w:rPr>
+          <w:sz w:val="26"/>
+          <w:szCs w:val="26"/>
+        </w:rPr>
+        <w:t>Bài 1: Viết hàm tính tổng các số chẵn trong ma trận có kích thước m*n. Với m, n là các số nhập từ bàn phím.</w:t>
+      </w:r>
+    </w:p>
+    <w:p>
+      <w:pPr>
+        <w:pStyle w:val="Heading1"/>
+        <w:jc w:val="both"/>
+        <w:rPr>
+          <w:sz w:val="26"/>
+          <w:szCs w:val="26"/>
+        </w:rPr>
+      </w:pPr>
+      <w:r>
+        <w:rPr>
+          <w:sz w:val="26"/>
+          <w:szCs w:val="26"/>
+        </w:rPr>
+        <w:t>Bài 2: Viết hàm liệt kê các số nguyên tố trong mảng 2 chiều, đếm các số nguyên tố có trong mảng đó.</w:t>
+      </w:r>
+    </w:p>
+    <w:p>
+      <w:pPr>
+        <w:pStyle w:val="Heading1"/>
+        <w:jc w:val="both"/>
+        <w:rPr>
+          <w:sz w:val="26"/>
+          <w:szCs w:val="26"/>
+        </w:rPr>
+      </w:pPr>
+      <w:r>
+        <w:rPr>
+          <w:sz w:val="26"/>
+          <w:szCs w:val="26"/>
+        </w:rPr>
+        <w:lastRenderedPageBreak/>
+        <w:t>Bài 3: Viết hàm tìm giá trị lớn nhất, nhỏ nhất trong mảng 2 chiều</w:t>
       </w:r>
     </w:p>
     <w:p>
@@ -1565,7 +1514,6 @@
           <w:sz w:val="26"/>
           <w:szCs w:val="26"/>
         </w:rPr>
-        <w:lastRenderedPageBreak/>
         <w:t>Yêu cầu 6 (OOP)</w:t>
       </w:r>
     </w:p>

</xml_diff>